<commit_message>
Ændring af DecisionMaker beskrivelse
</commit_message>
<xml_diff>
--- a/Kravspecifikation/Kravspecifikation.docx
+++ b/Kravspecifikation/Kravspecifikation.docx
@@ -210,17 +210,8 @@
                 <w:sz w:val="24"/>
                 <w:szCs w:val="24"/>
               </w:rPr>
-              <w:t xml:space="preserve">Fatima </w:t>
+              <w:t>Fatima Kodro</w:t>
             </w:r>
-            <w:proofErr w:type="spellStart"/>
-            <w:r>
-              <w:rPr>
-                <w:sz w:val="24"/>
-                <w:szCs w:val="24"/>
-              </w:rPr>
-              <w:t>Kodro</w:t>
-            </w:r>
-            <w:proofErr w:type="spellEnd"/>
           </w:p>
         </w:tc>
         <w:tc>
@@ -461,8 +452,6 @@
       <w:r>
         <w:t xml:space="preserve"> chatprogram</w:t>
       </w:r>
-      <w:bookmarkStart w:id="0" w:name="_GoBack"/>
-      <w:bookmarkEnd w:id="0"/>
     </w:p>
     <w:p>
       <w:pPr>
@@ -486,10 +475,19 @@
         <w:t xml:space="preserve"> Som addition til chat-programmet laves der en </w:t>
       </w:r>
       <w:r>
-        <w:t>slags roulette</w:t>
-      </w:r>
-      <w:r>
-        <w:t>, som kan tilfældigt kan bestemme en kategori i et udvalg af kategorier</w:t>
+        <w:t>roulette</w:t>
+      </w:r>
+      <w:r>
+        <w:t>, som tilfældigt kan bestemme en</w:t>
+      </w:r>
+      <w:r>
+        <w:t xml:space="preserve"> aktivitet</w:t>
+      </w:r>
+      <w:r>
+        <w:t xml:space="preserve"> i et udvalg af </w:t>
+      </w:r>
+      <w:r>
+        <w:t>brugerbestemte aktiviteter</w:t>
       </w:r>
       <w:r>
         <w:t>. Dette kan anvendes i forbindelse med brugere, som gerne vil lave noget sammen, men har forskellige ønsker. Dette hænder tit for personer, som gern</w:t>
@@ -1109,7 +1107,13 @@
         <w:br/>
       </w:r>
       <w:r>
-        <w:t>Som bruger ønsker jeg at spillet tilfældigt skal træffe en beslutning ud af de brugerangivne muligheder.</w:t>
+        <w:t xml:space="preserve">Som bruger ønsker jeg at </w:t>
+      </w:r>
+      <w:r>
+        <w:t>rouletten</w:t>
+      </w:r>
+      <w:r>
+        <w:t xml:space="preserve"> tilfældigt skal træffe en beslutning ud af de brugerangivne muligheder.</w:t>
       </w:r>
     </w:p>
     <w:p>
@@ -1143,7 +1147,15 @@
         <w:br/>
       </w:r>
       <w:r>
-        <w:t>Som bruger ønsker jeg et lykkehjul med alle mulighederne, hvoraf den valgte tydeligt fremgår.</w:t>
+        <w:t xml:space="preserve">Som bruger ønsker jeg et </w:t>
+      </w:r>
+      <w:r>
+        <w:t>rouletten</w:t>
+      </w:r>
+      <w:bookmarkStart w:id="0" w:name="_GoBack"/>
+      <w:bookmarkEnd w:id="0"/>
+      <w:r>
+        <w:t xml:space="preserve"> med alle mulighederne, hvoraf den valgte tydeligt fremgår.</w:t>
       </w:r>
     </w:p>
     <w:p>
@@ -1261,14 +1273,27 @@
       <w:r>
         <w:t xml:space="preserve">Figur </w:t>
       </w:r>
-      <w:fldSimple w:instr=" SEQ Figur \* ARABIC ">
-        <w:r>
-          <w:rPr>
-            <w:noProof/>
-          </w:rPr>
-          <w:t>1</w:t>
-        </w:r>
-      </w:fldSimple>
+      <w:r>
+        <w:fldChar w:fldCharType="begin"/>
+      </w:r>
+      <w:r>
+        <w:instrText xml:space="preserve"> SEQ Figur \* ARABIC </w:instrText>
+      </w:r>
+      <w:r>
+        <w:fldChar w:fldCharType="separate"/>
+      </w:r>
+      <w:r>
+        <w:rPr>
+          <w:noProof/>
+        </w:rPr>
+        <w:t>1</w:t>
+      </w:r>
+      <w:r>
+        <w:rPr>
+          <w:noProof/>
+        </w:rPr>
+        <w:fldChar w:fldCharType="end"/>
+      </w:r>
       <w:r>
         <w:t>: Aktør-kontekst diagram</w:t>
       </w:r>
@@ -1391,14 +1416,30 @@
       <w:r>
         <w:t xml:space="preserve">Figur </w:t>
       </w:r>
-      <w:fldSimple w:instr=" SEQ Figur \* ARABIC ">
-        <w:r>
-          <w:rPr>
-            <w:noProof/>
-          </w:rPr>
-          <w:t>2</w:t>
-        </w:r>
-      </w:fldSimple>
+      <w:r>
+        <w:fldChar w:fldCharType="begin"/>
+      </w:r>
+      <w:r>
+        <w:instrText xml:space="preserve"> SEQ Figur </w:instrText>
+      </w:r>
+      <w:r>
+        <w:instrText xml:space="preserve">\* ARABIC </w:instrText>
+      </w:r>
+      <w:r>
+        <w:fldChar w:fldCharType="separate"/>
+      </w:r>
+      <w:r>
+        <w:rPr>
+          <w:noProof/>
+        </w:rPr>
+        <w:t>2</w:t>
+      </w:r>
+      <w:r>
+        <w:rPr>
+          <w:noProof/>
+        </w:rPr>
+        <w:fldChar w:fldCharType="end"/>
+      </w:r>
       <w:r>
         <w:t>: Domæne model</w:t>
       </w:r>
@@ -1518,14 +1559,27 @@
       <w:r>
         <w:t xml:space="preserve">Figur </w:t>
       </w:r>
-      <w:fldSimple w:instr=" SEQ Figur \* ARABIC ">
-        <w:r>
-          <w:rPr>
-            <w:noProof/>
-          </w:rPr>
-          <w:t>3</w:t>
-        </w:r>
-      </w:fldSimple>
+      <w:r>
+        <w:fldChar w:fldCharType="begin"/>
+      </w:r>
+      <w:r>
+        <w:instrText xml:space="preserve"> SEQ Figur \* ARABIC </w:instrText>
+      </w:r>
+      <w:r>
+        <w:fldChar w:fldCharType="separate"/>
+      </w:r>
+      <w:r>
+        <w:rPr>
+          <w:noProof/>
+        </w:rPr>
+        <w:t>3</w:t>
+      </w:r>
+      <w:r>
+        <w:rPr>
+          <w:noProof/>
+        </w:rPr>
+        <w:fldChar w:fldCharType="end"/>
+      </w:r>
       <w:r>
         <w:t>: STM over profil login</w:t>
       </w:r>
@@ -1707,14 +1761,27 @@
       <w:r>
         <w:t xml:space="preserve">Figur </w:t>
       </w:r>
-      <w:fldSimple w:instr=" SEQ Figur \* ARABIC ">
-        <w:r>
-          <w:rPr>
-            <w:noProof/>
-          </w:rPr>
-          <w:t>4</w:t>
-        </w:r>
-      </w:fldSimple>
+      <w:r>
+        <w:fldChar w:fldCharType="begin"/>
+      </w:r>
+      <w:r>
+        <w:instrText xml:space="preserve"> SEQ Figur \* ARABIC </w:instrText>
+      </w:r>
+      <w:r>
+        <w:fldChar w:fldCharType="separate"/>
+      </w:r>
+      <w:r>
+        <w:rPr>
+          <w:noProof/>
+        </w:rPr>
+        <w:t>4</w:t>
+      </w:r>
+      <w:r>
+        <w:rPr>
+          <w:noProof/>
+        </w:rPr>
+        <w:fldChar w:fldCharType="end"/>
+      </w:r>
       <w:r>
         <w:t>: STM rediger profil</w:t>
       </w:r>
@@ -1858,14 +1925,27 @@
       <w:r>
         <w:t xml:space="preserve">Figur </w:t>
       </w:r>
-      <w:fldSimple w:instr=" SEQ Figur \* ARABIC ">
-        <w:r>
-          <w:rPr>
-            <w:noProof/>
-          </w:rPr>
-          <w:t>5</w:t>
-        </w:r>
-      </w:fldSimple>
+      <w:r>
+        <w:fldChar w:fldCharType="begin"/>
+      </w:r>
+      <w:r>
+        <w:instrText xml:space="preserve"> SEQ Figur \* ARABIC </w:instrText>
+      </w:r>
+      <w:r>
+        <w:fldChar w:fldCharType="separate"/>
+      </w:r>
+      <w:r>
+        <w:rPr>
+          <w:noProof/>
+        </w:rPr>
+        <w:t>5</w:t>
+      </w:r>
+      <w:r>
+        <w:rPr>
+          <w:noProof/>
+        </w:rPr>
+        <w:fldChar w:fldCharType="end"/>
+      </w:r>
       <w:r>
         <w:t>: STM søg på profilnavn/tag</w:t>
       </w:r>
@@ -1965,14 +2045,30 @@
       <w:r>
         <w:t xml:space="preserve">Figur </w:t>
       </w:r>
-      <w:fldSimple w:instr=" SEQ Figur \* ARABIC ">
-        <w:r>
-          <w:rPr>
-            <w:noProof/>
-          </w:rPr>
-          <w:t>6</w:t>
-        </w:r>
-      </w:fldSimple>
+      <w:r>
+        <w:fldChar w:fldCharType="begin"/>
+      </w:r>
+      <w:r>
+        <w:instrText xml:space="preserve"> SEQ Figur \</w:instrText>
+      </w:r>
+      <w:r>
+        <w:instrText xml:space="preserve">* ARABIC </w:instrText>
+      </w:r>
+      <w:r>
+        <w:fldChar w:fldCharType="separate"/>
+      </w:r>
+      <w:r>
+        <w:rPr>
+          <w:noProof/>
+        </w:rPr>
+        <w:t>6</w:t>
+      </w:r>
+      <w:r>
+        <w:rPr>
+          <w:noProof/>
+        </w:rPr>
+        <w:fldChar w:fldCharType="end"/>
+      </w:r>
       <w:r>
         <w:t>: SD over send besked</w:t>
       </w:r>
@@ -2058,14 +2154,27 @@
       <w:r>
         <w:t xml:space="preserve">Figur </w:t>
       </w:r>
-      <w:fldSimple w:instr=" SEQ Figur \* ARABIC ">
-        <w:r>
-          <w:rPr>
-            <w:noProof/>
-          </w:rPr>
-          <w:t>7</w:t>
-        </w:r>
-      </w:fldSimple>
+      <w:r>
+        <w:fldChar w:fldCharType="begin"/>
+      </w:r>
+      <w:r>
+        <w:instrText xml:space="preserve"> SEQ Figur \* ARABIC </w:instrText>
+      </w:r>
+      <w:r>
+        <w:fldChar w:fldCharType="separate"/>
+      </w:r>
+      <w:r>
+        <w:rPr>
+          <w:noProof/>
+        </w:rPr>
+        <w:t>7</w:t>
+      </w:r>
+      <w:r>
+        <w:rPr>
+          <w:noProof/>
+        </w:rPr>
+        <w:fldChar w:fldCharType="end"/>
+      </w:r>
       <w:r>
         <w:t>: SD over se tidligere beskeder</w:t>
       </w:r>

</xml_diff>

<commit_message>
Tilføjet deployment diagram umlet fil
</commit_message>
<xml_diff>
--- a/Kravspecifikation/Kravspecifikation.docx
+++ b/Kravspecifikation/Kravspecifikation.docx
@@ -218,7 +218,15 @@
       </w:r>
       <w:r>
         <w:br/>
-        <w:t xml:space="preserve">Som bruger vil jeg gerne kunne slette min profil, så mit brugernavn igen bliver ledigt. </w:t>
+        <w:t xml:space="preserve">Som bruger vil jeg gerne kunne slette min profil, så </w:t>
+      </w:r>
+      <w:r>
+        <w:t>mine informationer ikke længere står i systemet</w:t>
+      </w:r>
+      <w:bookmarkStart w:id="1" w:name="_GoBack"/>
+      <w:bookmarkEnd w:id="1"/>
+      <w:r>
+        <w:t xml:space="preserve">. </w:t>
       </w:r>
     </w:p>
     <w:p>
@@ -605,8 +613,6 @@
       <w:r>
         <w:t>Som bruger skal jeg kunne oprette en gruppechat for nemt at kunne kommunikere med flere brugere på samme tid.</w:t>
       </w:r>
-      <w:bookmarkStart w:id="1" w:name="_GoBack"/>
-      <w:bookmarkEnd w:id="1"/>
     </w:p>
     <w:p>
       <w:pPr>
@@ -780,24 +786,14 @@
       <w:r>
         <w:t xml:space="preserve">Figur </w:t>
       </w:r>
-      <w:r>
-        <w:fldChar w:fldCharType="begin"/>
-      </w:r>
-      <w:r>
-        <w:instrText xml:space="preserve"> SEQ Figur \* ARABIC </w:instrText>
-      </w:r>
-      <w:r>
-        <w:fldChar w:fldCharType="separate"/>
-      </w:r>
-      <w:r>
-        <w:rPr>
-          <w:noProof/>
-        </w:rPr>
-        <w:t>1</w:t>
-      </w:r>
-      <w:r>
-        <w:fldChar w:fldCharType="end"/>
-      </w:r>
+      <w:fldSimple w:instr=" SEQ Figur \* ARABIC ">
+        <w:r>
+          <w:rPr>
+            <w:noProof/>
+          </w:rPr>
+          <w:t>1</w:t>
+        </w:r>
+      </w:fldSimple>
       <w:r>
         <w:t>: Aktør-kontekst diagram</w:t>
       </w:r>
@@ -882,24 +878,14 @@
       <w:r>
         <w:t xml:space="preserve">Figur </w:t>
       </w:r>
-      <w:r>
-        <w:fldChar w:fldCharType="begin"/>
-      </w:r>
-      <w:r>
-        <w:instrText xml:space="preserve"> SEQ Figur \* ARABIC </w:instrText>
-      </w:r>
-      <w:r>
-        <w:fldChar w:fldCharType="separate"/>
-      </w:r>
-      <w:r>
-        <w:rPr>
-          <w:noProof/>
-        </w:rPr>
-        <w:t>2</w:t>
-      </w:r>
-      <w:r>
-        <w:fldChar w:fldCharType="end"/>
-      </w:r>
+      <w:fldSimple w:instr=" SEQ Figur \* ARABIC ">
+        <w:r>
+          <w:rPr>
+            <w:noProof/>
+          </w:rPr>
+          <w:t>2</w:t>
+        </w:r>
+      </w:fldSimple>
       <w:r>
         <w:t>: Domæne model</w:t>
       </w:r>
@@ -1001,24 +987,14 @@
       <w:r>
         <w:t xml:space="preserve">Figur </w:t>
       </w:r>
-      <w:r>
-        <w:fldChar w:fldCharType="begin"/>
-      </w:r>
-      <w:r>
-        <w:instrText xml:space="preserve"> SEQ Figur \* ARABIC </w:instrText>
-      </w:r>
-      <w:r>
-        <w:fldChar w:fldCharType="separate"/>
-      </w:r>
-      <w:r>
-        <w:rPr>
-          <w:noProof/>
-        </w:rPr>
-        <w:t>3</w:t>
-      </w:r>
-      <w:r>
-        <w:fldChar w:fldCharType="end"/>
-      </w:r>
+      <w:fldSimple w:instr=" SEQ Figur \* ARABIC ">
+        <w:r>
+          <w:rPr>
+            <w:noProof/>
+          </w:rPr>
+          <w:t>3</w:t>
+        </w:r>
+      </w:fldSimple>
       <w:r>
         <w:t>: STM over profil login</w:t>
       </w:r>
@@ -1105,24 +1081,14 @@
       <w:r>
         <w:t xml:space="preserve">Figur </w:t>
       </w:r>
-      <w:r>
-        <w:fldChar w:fldCharType="begin"/>
-      </w:r>
-      <w:r>
-        <w:instrText xml:space="preserve"> SEQ Figur \* ARABIC </w:instrText>
-      </w:r>
-      <w:r>
-        <w:fldChar w:fldCharType="separate"/>
-      </w:r>
-      <w:r>
-        <w:rPr>
-          <w:noProof/>
-        </w:rPr>
-        <w:t>4</w:t>
-      </w:r>
-      <w:r>
-        <w:fldChar w:fldCharType="end"/>
-      </w:r>
+      <w:fldSimple w:instr=" SEQ Figur \* ARABIC ">
+        <w:r>
+          <w:rPr>
+            <w:noProof/>
+          </w:rPr>
+          <w:t>4</w:t>
+        </w:r>
+      </w:fldSimple>
       <w:r>
         <w:t>: STM rediger profil</w:t>
       </w:r>
@@ -1223,24 +1189,14 @@
       <w:r>
         <w:t xml:space="preserve">Figur </w:t>
       </w:r>
-      <w:r>
-        <w:fldChar w:fldCharType="begin"/>
-      </w:r>
-      <w:r>
-        <w:instrText xml:space="preserve"> SEQ Figur \* ARABIC </w:instrText>
-      </w:r>
-      <w:r>
-        <w:fldChar w:fldCharType="separate"/>
-      </w:r>
-      <w:r>
-        <w:rPr>
-          <w:noProof/>
-        </w:rPr>
-        <w:t>5</w:t>
-      </w:r>
-      <w:r>
-        <w:fldChar w:fldCharType="end"/>
-      </w:r>
+      <w:fldSimple w:instr=" SEQ Figur \* ARABIC ">
+        <w:r>
+          <w:rPr>
+            <w:noProof/>
+          </w:rPr>
+          <w:t>5</w:t>
+        </w:r>
+      </w:fldSimple>
       <w:r>
         <w:t>: STM søg på profilnavn/tag</w:t>
       </w:r>
@@ -1324,24 +1280,14 @@
       <w:r>
         <w:t xml:space="preserve">Figur </w:t>
       </w:r>
-      <w:r>
-        <w:fldChar w:fldCharType="begin"/>
-      </w:r>
-      <w:r>
-        <w:instrText xml:space="preserve"> SEQ Figur \* ARABIC </w:instrText>
-      </w:r>
-      <w:r>
-        <w:fldChar w:fldCharType="separate"/>
-      </w:r>
-      <w:r>
-        <w:rPr>
-          <w:noProof/>
-        </w:rPr>
-        <w:t>6</w:t>
-      </w:r>
-      <w:r>
-        <w:fldChar w:fldCharType="end"/>
-      </w:r>
+      <w:fldSimple w:instr=" SEQ Figur \* ARABIC ">
+        <w:r>
+          <w:rPr>
+            <w:noProof/>
+          </w:rPr>
+          <w:t>6</w:t>
+        </w:r>
+      </w:fldSimple>
       <w:r>
         <w:t>: SD over send besked</w:t>
       </w:r>
@@ -1416,24 +1362,14 @@
       <w:r>
         <w:t xml:space="preserve">Figur </w:t>
       </w:r>
-      <w:r>
-        <w:fldChar w:fldCharType="begin"/>
-      </w:r>
-      <w:r>
-        <w:instrText xml:space="preserve"> SEQ Figur \* ARABIC </w:instrText>
-      </w:r>
-      <w:r>
-        <w:fldChar w:fldCharType="separate"/>
-      </w:r>
-      <w:r>
-        <w:rPr>
-          <w:noProof/>
-        </w:rPr>
-        <w:t>7</w:t>
-      </w:r>
-      <w:r>
-        <w:fldChar w:fldCharType="end"/>
-      </w:r>
+      <w:fldSimple w:instr=" SEQ Figur \* ARABIC ">
+        <w:r>
+          <w:rPr>
+            <w:noProof/>
+          </w:rPr>
+          <w:t>7</w:t>
+        </w:r>
+      </w:fldSimple>
       <w:r>
         <w:t>: SD over se tidligere beskeder</w:t>
       </w:r>
@@ -1484,6 +1420,7 @@
         <w:docPartUnique/>
       </w:docPartObj>
     </w:sdtPr>
+    <w:sdtEndPr/>
     <w:sdtContent>
       <w:p>
         <w:pPr>
@@ -1503,7 +1440,7 @@
           <w:rPr>
             <w:noProof/>
           </w:rPr>
-          <w:t>3</w:t>
+          <w:t>8</w:t>
         </w:r>
         <w:r>
           <w:fldChar w:fldCharType="end"/>

</xml_diff>